<commit_message>
Feat: Update Spec Values
</commit_message>
<xml_diff>
--- a/etc/fos_preferences.docx
+++ b/etc/fos_preferences.docx
@@ -4,7 +4,7 @@
   <w:body>
     <w:p>
       <w:pPr>
-        <w:pStyle w:val="ListParagraph"/>
+        <w:pStyle w:val="a3"/>
         <w:numPr>
           <w:ilvl w:val="0"/>
           <w:numId w:val="1"/>
@@ -22,7 +22,7 @@
     </w:p>
     <w:p>
       <w:pPr>
-        <w:pStyle w:val="ListParagraph"/>
+        <w:pStyle w:val="a3"/>
         <w:numPr>
           <w:ilvl w:val="1"/>
           <w:numId w:val="1"/>
@@ -37,7 +37,7 @@
     </w:p>
     <w:p>
       <w:pPr>
-        <w:pStyle w:val="ListParagraph"/>
+        <w:pStyle w:val="a3"/>
         <w:numPr>
           <w:ilvl w:val="2"/>
           <w:numId w:val="1"/>
@@ -84,7 +84,7 @@
     </w:p>
     <w:p>
       <w:pPr>
-        <w:pStyle w:val="ListParagraph"/>
+        <w:pStyle w:val="a3"/>
         <w:numPr>
           <w:ilvl w:val="1"/>
           <w:numId w:val="1"/>
@@ -166,7 +166,7 @@
     </w:p>
     <w:p>
       <w:pPr>
-        <w:pStyle w:val="ListParagraph"/>
+        <w:pStyle w:val="a3"/>
         <w:numPr>
           <w:ilvl w:val="2"/>
           <w:numId w:val="1"/>
@@ -178,7 +178,7 @@
     </w:p>
     <w:p>
       <w:pPr>
-        <w:pStyle w:val="ListParagraph"/>
+        <w:pStyle w:val="a3"/>
         <w:numPr>
           <w:ilvl w:val="2"/>
           <w:numId w:val="1"/>
@@ -193,7 +193,7 @@
     </w:p>
     <w:p>
       <w:pPr>
-        <w:pStyle w:val="ListParagraph"/>
+        <w:pStyle w:val="a3"/>
         <w:numPr>
           <w:ilvl w:val="2"/>
           <w:numId w:val="1"/>
@@ -217,7 +217,7 @@
     </w:p>
     <w:p>
       <w:pPr>
-        <w:pStyle w:val="ListParagraph"/>
+        <w:pStyle w:val="a3"/>
         <w:numPr>
           <w:ilvl w:val="2"/>
           <w:numId w:val="1"/>
@@ -238,7 +238,7 @@
     </w:p>
     <w:p>
       <w:pPr>
-        <w:pStyle w:val="ListParagraph"/>
+        <w:pStyle w:val="a3"/>
         <w:numPr>
           <w:ilvl w:val="2"/>
           <w:numId w:val="1"/>
@@ -253,7 +253,7 @@
     </w:p>
     <w:p>
       <w:pPr>
-        <w:pStyle w:val="ListParagraph"/>
+        <w:pStyle w:val="a3"/>
         <w:numPr>
           <w:ilvl w:val="1"/>
           <w:numId w:val="1"/>
@@ -333,7 +333,7 @@
     </w:p>
     <w:p>
       <w:pPr>
-        <w:pStyle w:val="ListParagraph"/>
+        <w:pStyle w:val="a3"/>
         <w:numPr>
           <w:ilvl w:val="2"/>
           <w:numId w:val="1"/>
@@ -1145,7 +1145,7 @@
     </w:p>
     <w:p>
       <w:pPr>
-        <w:pStyle w:val="ListParagraph"/>
+        <w:pStyle w:val="a3"/>
         <w:ind w:left="2160"/>
         <w:jc w:val="center"/>
       </w:pPr>
@@ -1485,7 +1485,7 @@
     </w:p>
     <w:p>
       <w:pPr>
-        <w:pStyle w:val="ListParagraph"/>
+        <w:pStyle w:val="a3"/>
         <w:ind w:left="2160"/>
       </w:pPr>
       <w:r>
@@ -1610,7 +1610,7 @@
     </w:p>
     <w:p>
       <w:pPr>
-        <w:pStyle w:val="ListParagraph"/>
+        <w:pStyle w:val="a3"/>
         <w:ind w:left="2160"/>
       </w:pPr>
       <w:r>
@@ -1742,7 +1742,7 @@
     </w:p>
     <w:p>
       <w:pPr>
-        <w:pStyle w:val="ListParagraph"/>
+        <w:pStyle w:val="a3"/>
         <w:ind w:left="2160"/>
       </w:pPr>
       <w:r>
@@ -1955,7 +1955,7 @@
     </w:p>
     <w:p>
       <w:pPr>
-        <w:pStyle w:val="ListParagraph"/>
+        <w:pStyle w:val="a3"/>
         <w:ind w:left="2160"/>
       </w:pPr>
       <w:r>
@@ -2294,7 +2294,7 @@
     </w:p>
     <w:p>
       <w:pPr>
-        <w:pStyle w:val="ListParagraph"/>
+        <w:pStyle w:val="a3"/>
         <w:ind w:left="2160"/>
       </w:pPr>
       <w:r>
@@ -2426,7 +2426,7 @@
     </w:p>
     <w:p>
       <w:pPr>
-        <w:pStyle w:val="ListParagraph"/>
+        <w:pStyle w:val="a3"/>
         <w:ind w:left="2160"/>
       </w:pPr>
       <w:r>
@@ -2477,7 +2477,7 @@
     </w:p>
     <w:p>
       <w:pPr>
-        <w:pStyle w:val="ListParagraph"/>
+        <w:pStyle w:val="a3"/>
         <w:ind w:left="2160"/>
       </w:pPr>
       <w:r>
@@ -2645,7 +2645,7 @@
     </w:p>
     <w:p>
       <w:pPr>
-        <w:pStyle w:val="ListParagraph"/>
+        <w:pStyle w:val="a3"/>
         <w:numPr>
           <w:ilvl w:val="2"/>
           <w:numId w:val="1"/>
@@ -2688,14 +2688,14 @@
     </w:p>
     <w:p>
       <w:pPr>
-        <w:pStyle w:val="ListParagraph"/>
+        <w:pStyle w:val="a3"/>
         <w:ind w:left="2160"/>
         <w:jc w:val="center"/>
       </w:pPr>
     </w:p>
     <w:p>
       <w:pPr>
-        <w:pStyle w:val="ListParagraph"/>
+        <w:pStyle w:val="a3"/>
         <w:numPr>
           <w:ilvl w:val="1"/>
           <w:numId w:val="1"/>
@@ -2708,7 +2708,7 @@
     </w:p>
     <w:p>
       <w:pPr>
-        <w:pStyle w:val="ListParagraph"/>
+        <w:pStyle w:val="a3"/>
         <w:numPr>
           <w:ilvl w:val="2"/>
           <w:numId w:val="1"/>
@@ -2720,7 +2720,7 @@
     </w:p>
     <w:p>
       <w:pPr>
-        <w:pStyle w:val="ListParagraph"/>
+        <w:pStyle w:val="a3"/>
         <w:numPr>
           <w:ilvl w:val="2"/>
           <w:numId w:val="1"/>
@@ -2735,7 +2735,7 @@
     </w:p>
     <w:p>
       <w:pPr>
-        <w:pStyle w:val="ListParagraph"/>
+        <w:pStyle w:val="a3"/>
         <w:numPr>
           <w:ilvl w:val="2"/>
           <w:numId w:val="1"/>
@@ -2747,7 +2747,7 @@
     </w:p>
     <w:p>
       <w:pPr>
-        <w:pStyle w:val="ListParagraph"/>
+        <w:pStyle w:val="a3"/>
         <w:numPr>
           <w:ilvl w:val="1"/>
           <w:numId w:val="1"/>
@@ -2759,7 +2759,7 @@
     </w:p>
     <w:p>
       <w:pPr>
-        <w:pStyle w:val="ListParagraph"/>
+        <w:pStyle w:val="a3"/>
         <w:numPr>
           <w:ilvl w:val="2"/>
           <w:numId w:val="1"/>
@@ -2774,7 +2774,7 @@
     </w:p>
     <w:p>
       <w:pPr>
-        <w:pStyle w:val="ListParagraph"/>
+        <w:pStyle w:val="a3"/>
         <w:numPr>
           <w:ilvl w:val="1"/>
           <w:numId w:val="1"/>
@@ -2786,7 +2786,7 @@
     </w:p>
     <w:p>
       <w:pPr>
-        <w:pStyle w:val="ListParagraph"/>
+        <w:pStyle w:val="a3"/>
         <w:numPr>
           <w:ilvl w:val="2"/>
           <w:numId w:val="1"/>
@@ -2813,7 +2813,7 @@
     </w:p>
     <w:p>
       <w:pPr>
-        <w:pStyle w:val="ListParagraph"/>
+        <w:pStyle w:val="a3"/>
         <w:numPr>
           <w:ilvl w:val="1"/>
           <w:numId w:val="1"/>
@@ -2825,7 +2825,7 @@
     </w:p>
     <w:p>
       <w:pPr>
-        <w:pStyle w:val="ListParagraph"/>
+        <w:pStyle w:val="a3"/>
         <w:numPr>
           <w:ilvl w:val="2"/>
           <w:numId w:val="1"/>
@@ -2837,7 +2837,7 @@
     </w:p>
     <w:p>
       <w:pPr>
-        <w:pStyle w:val="ListParagraph"/>
+        <w:pStyle w:val="a3"/>
         <w:numPr>
           <w:ilvl w:val="2"/>
           <w:numId w:val="1"/>
@@ -2852,7 +2852,7 @@
     </w:p>
     <w:p>
       <w:pPr>
-        <w:pStyle w:val="ListParagraph"/>
+        <w:pStyle w:val="a3"/>
         <w:numPr>
           <w:ilvl w:val="0"/>
           <w:numId w:val="1"/>
@@ -2864,7 +2864,7 @@
     </w:p>
     <w:p>
       <w:pPr>
-        <w:pStyle w:val="ListParagraph"/>
+        <w:pStyle w:val="a3"/>
         <w:numPr>
           <w:ilvl w:val="1"/>
           <w:numId w:val="1"/>
@@ -2876,7 +2876,7 @@
     </w:p>
     <w:tbl>
       <w:tblPr>
-        <w:tblStyle w:val="TableGrid"/>
+        <w:tblStyle w:val="a4"/>
         <w:tblW w:w="10975" w:type="dxa"/>
         <w:tblLook w:val="04A0" w:firstRow="1" w:lastRow="0" w:firstColumn="1" w:lastColumn="0" w:noHBand="0" w:noVBand="1"/>
       </w:tblPr>
@@ -3097,7 +3097,10 @@
           </w:tcPr>
           <w:p>
             <w:r>
-              <w:t>7.2 - 0.072x</w:t>
+              <w:rPr>
+                <w:rFonts w:hint="eastAsia"/>
+              </w:rPr>
+              <w:t>4</w:t>
             </w:r>
           </w:p>
         </w:tc>
@@ -3182,7 +3185,10 @@
           </w:tcPr>
           <w:p>
             <w:r>
-              <w:t>6.8 - 0.068x</w:t>
+              <w:rPr>
+                <w:rFonts w:hint="eastAsia"/>
+              </w:rPr>
+              <w:t>3</w:t>
             </w:r>
           </w:p>
         </w:tc>
@@ -3267,7 +3273,10 @@
           </w:tcPr>
           <w:p>
             <w:r>
-              <w:t>7.5 - 0.075x</w:t>
+              <w:rPr>
+                <w:rFonts w:hint="eastAsia"/>
+              </w:rPr>
+              <w:t>5</w:t>
             </w:r>
           </w:p>
         </w:tc>
@@ -3349,7 +3358,10 @@
           </w:tcPr>
           <w:p>
             <w:r>
-              <w:t>6.7 - 0.067x</w:t>
+              <w:rPr>
+                <w:rFonts w:hint="eastAsia"/>
+              </w:rPr>
+              <w:t>4</w:t>
             </w:r>
           </w:p>
         </w:tc>
@@ -3431,7 +3443,10 @@
           </w:tcPr>
           <w:p>
             <w:r>
-              <w:t>7.4 - 0.074x</w:t>
+              <w:rPr>
+                <w:rFonts w:hint="eastAsia"/>
+              </w:rPr>
+              <w:t>6</w:t>
             </w:r>
           </w:p>
         </w:tc>
@@ -3517,7 +3532,13 @@
           </w:tcPr>
           <w:p>
             <w:r>
-              <w:t>6.5 - 0.065x</w:t>
+              <w:rPr>
+                <w:rFonts w:hint="eastAsia"/>
+              </w:rPr>
+              <w:t>2</w:t>
+            </w:r>
+            <w:r>
+              <w:t>4</w:t>
             </w:r>
           </w:p>
         </w:tc>
@@ -3603,7 +3624,13 @@
           </w:tcPr>
           <w:p>
             <w:r>
-              <w:t>6.8 – 0.068x</w:t>
+              <w:rPr>
+                <w:rFonts w:hint="eastAsia"/>
+              </w:rPr>
+              <w:t>2</w:t>
+            </w:r>
+            <w:r>
+              <w:t>3</w:t>
             </w:r>
           </w:p>
         </w:tc>
@@ -3689,7 +3716,13 @@
           </w:tcPr>
           <w:p>
             <w:r>
-              <w:t>6.1 - 0.061x</w:t>
+              <w:rPr>
+                <w:rFonts w:hint="eastAsia"/>
+              </w:rPr>
+              <w:t>2</w:t>
+            </w:r>
+            <w:r>
+              <w:t>2</w:t>
             </w:r>
           </w:p>
         </w:tc>
@@ -3775,7 +3808,13 @@
           </w:tcPr>
           <w:p>
             <w:r>
-              <w:t>6.7 - 0.067x</w:t>
+              <w:rPr>
+                <w:rFonts w:hint="eastAsia"/>
+              </w:rPr>
+              <w:t>2</w:t>
+            </w:r>
+            <w:r>
+              <w:t>8</w:t>
             </w:r>
           </w:p>
         </w:tc>
@@ -3861,7 +3900,13 @@
           </w:tcPr>
           <w:p>
             <w:r>
-              <w:t>6.3 - 0.063x</w:t>
+              <w:rPr>
+                <w:rFonts w:hint="eastAsia"/>
+              </w:rPr>
+              <w:t>2</w:t>
+            </w:r>
+            <w:r>
+              <w:t>6</w:t>
             </w:r>
           </w:p>
         </w:tc>
@@ -3947,7 +3992,13 @@
           </w:tcPr>
           <w:p>
             <w:r>
-              <w:t>4.0 - 0.04x</w:t>
+              <w:rPr>
+                <w:rFonts w:hint="eastAsia"/>
+              </w:rPr>
+              <w:t>1</w:t>
+            </w:r>
+            <w:r>
+              <w:t>40</w:t>
             </w:r>
           </w:p>
         </w:tc>
@@ -4033,7 +4084,13 @@
           </w:tcPr>
           <w:p>
             <w:r>
-              <w:t>3.6 - 0.036x</w:t>
+              <w:rPr>
+                <w:rFonts w:hint="eastAsia"/>
+              </w:rPr>
+              <w:t>9</w:t>
+            </w:r>
+            <w:r>
+              <w:t>8</w:t>
             </w:r>
           </w:p>
         </w:tc>
@@ -4119,7 +4176,13 @@
           </w:tcPr>
           <w:p>
             <w:r>
-              <w:t>3.4 - 0.034x</w:t>
+              <w:rPr>
+                <w:rFonts w:hint="eastAsia"/>
+              </w:rPr>
+              <w:t>2</w:t>
+            </w:r>
+            <w:r>
+              <w:t>03</w:t>
             </w:r>
           </w:p>
         </w:tc>
@@ -4205,7 +4268,13 @@
           </w:tcPr>
           <w:p>
             <w:r>
-              <w:t>3.6 - 0.036x</w:t>
+              <w:rPr>
+                <w:rFonts w:hint="eastAsia"/>
+              </w:rPr>
+              <w:t>8</w:t>
+            </w:r>
+            <w:r>
+              <w:t>6</w:t>
             </w:r>
           </w:p>
         </w:tc>
@@ -4261,7 +4330,7 @@
           </w:tcPr>
           <w:p>
             <w:r>
-              <w:t>15</w:t>
+              <w:t>55</w:t>
             </w:r>
           </w:p>
         </w:tc>
@@ -4291,7 +4360,13 @@
           </w:tcPr>
           <w:p>
             <w:r>
-              <w:t>3.2 - 0.032x</w:t>
+              <w:rPr>
+                <w:rFonts w:hint="eastAsia"/>
+              </w:rPr>
+              <w:t>1</w:t>
+            </w:r>
+            <w:r>
+              <w:t>35</w:t>
             </w:r>
           </w:p>
         </w:tc>
@@ -4310,7 +4385,7 @@
     <w:p/>
     <w:p>
       <w:pPr>
-        <w:pStyle w:val="ListParagraph"/>
+        <w:pStyle w:val="a3"/>
         <w:numPr>
           <w:ilvl w:val="1"/>
           <w:numId w:val="1"/>
@@ -4322,7 +4397,7 @@
     </w:p>
     <w:tbl>
       <w:tblPr>
-        <w:tblStyle w:val="TableGrid"/>
+        <w:tblStyle w:val="a4"/>
         <w:tblW w:w="10975" w:type="dxa"/>
         <w:tblLook w:val="04A0" w:firstRow="1" w:lastRow="0" w:firstColumn="1" w:lastColumn="0" w:noHBand="0" w:noVBand="1"/>
       </w:tblPr>
@@ -4836,7 +4911,7 @@
     <w:p/>
     <w:p>
       <w:pPr>
-        <w:pStyle w:val="ListParagraph"/>
+        <w:pStyle w:val="a3"/>
         <w:numPr>
           <w:ilvl w:val="1"/>
           <w:numId w:val="1"/>
@@ -4848,7 +4923,7 @@
     </w:p>
     <w:tbl>
       <w:tblPr>
-        <w:tblStyle w:val="TableGrid"/>
+        <w:tblStyle w:val="a4"/>
         <w:tblW w:w="10975" w:type="dxa"/>
         <w:tblLook w:val="04A0" w:firstRow="1" w:lastRow="0" w:firstColumn="1" w:lastColumn="0" w:noHBand="0" w:noVBand="1"/>
       </w:tblPr>
@@ -5669,7 +5744,7 @@
     </w:p>
     <w:p>
       <w:pPr>
-        <w:pStyle w:val="ListParagraph"/>
+        <w:pStyle w:val="a3"/>
         <w:numPr>
           <w:ilvl w:val="2"/>
           <w:numId w:val="1"/>
@@ -5684,7 +5759,7 @@
     </w:p>
     <w:p>
       <w:pPr>
-        <w:pStyle w:val="ListParagraph"/>
+        <w:pStyle w:val="a3"/>
         <w:numPr>
           <w:ilvl w:val="2"/>
           <w:numId w:val="1"/>
@@ -5708,7 +5783,7 @@
     </w:p>
     <w:p>
       <w:pPr>
-        <w:pStyle w:val="ListParagraph"/>
+        <w:pStyle w:val="a3"/>
         <w:numPr>
           <w:ilvl w:val="1"/>
           <w:numId w:val="1"/>
@@ -5720,7 +5795,7 @@
     </w:p>
     <w:tbl>
       <w:tblPr>
-        <w:tblStyle w:val="TableGrid"/>
+        <w:tblStyle w:val="a4"/>
         <w:tblW w:w="0" w:type="auto"/>
         <w:tblLook w:val="04A0" w:firstRow="1" w:lastRow="0" w:firstColumn="1" w:lastColumn="0" w:noHBand="0" w:noVBand="1"/>
       </w:tblPr>
@@ -5990,7 +6065,7 @@
     <w:p/>
     <w:p>
       <w:pPr>
-        <w:pStyle w:val="ListParagraph"/>
+        <w:pStyle w:val="a3"/>
         <w:numPr>
           <w:ilvl w:val="2"/>
           <w:numId w:val="1"/>
@@ -6019,7 +6094,7 @@
     </w:p>
     <w:p>
       <w:pPr>
-        <w:pStyle w:val="ListParagraph"/>
+        <w:pStyle w:val="a3"/>
         <w:numPr>
           <w:ilvl w:val="0"/>
           <w:numId w:val="1"/>
@@ -6155,7 +6230,7 @@
     </w:p>
     <w:p>
       <w:pPr>
-        <w:pStyle w:val="ListParagraph"/>
+        <w:pStyle w:val="a3"/>
         <w:numPr>
           <w:ilvl w:val="0"/>
           <w:numId w:val="1"/>
@@ -6167,7 +6242,7 @@
     </w:p>
     <w:p>
       <w:pPr>
-        <w:pStyle w:val="ListParagraph"/>
+        <w:pStyle w:val="a3"/>
         <w:numPr>
           <w:ilvl w:val="1"/>
           <w:numId w:val="1"/>
@@ -6179,7 +6254,7 @@
     </w:p>
     <w:p>
       <w:pPr>
-        <w:pStyle w:val="ListParagraph"/>
+        <w:pStyle w:val="a3"/>
         <w:numPr>
           <w:ilvl w:val="2"/>
           <w:numId w:val="1"/>
@@ -6197,7 +6272,7 @@
     </w:p>
     <w:p>
       <w:pPr>
-        <w:pStyle w:val="ListParagraph"/>
+        <w:pStyle w:val="a3"/>
         <w:numPr>
           <w:ilvl w:val="2"/>
           <w:numId w:val="1"/>
@@ -6227,7 +6302,7 @@
     </w:p>
     <w:p>
       <w:pPr>
-        <w:pStyle w:val="ListParagraph"/>
+        <w:pStyle w:val="a3"/>
         <w:ind w:left="2160"/>
       </w:pPr>
       <w:r>
@@ -6273,7 +6348,7 @@
     </w:p>
     <w:p>
       <w:pPr>
-        <w:pStyle w:val="ListParagraph"/>
+        <w:pStyle w:val="a3"/>
         <w:ind w:left="2160"/>
       </w:pPr>
       <w:r>
@@ -6282,7 +6357,7 @@
     </w:p>
     <w:p>
       <w:pPr>
-        <w:pStyle w:val="ListParagraph"/>
+        <w:pStyle w:val="a3"/>
         <w:numPr>
           <w:ilvl w:val="2"/>
           <w:numId w:val="1"/>
@@ -6297,13 +6372,13 @@
     </w:p>
     <w:p>
       <w:pPr>
-        <w:pStyle w:val="ListParagraph"/>
+        <w:pStyle w:val="a3"/>
         <w:ind w:left="2160"/>
       </w:pPr>
     </w:p>
     <w:p>
       <w:pPr>
-        <w:pStyle w:val="ListParagraph"/>
+        <w:pStyle w:val="a3"/>
         <w:numPr>
           <w:ilvl w:val="0"/>
           <w:numId w:val="1"/>
@@ -6315,7 +6390,7 @@
     </w:p>
     <w:p>
       <w:pPr>
-        <w:pStyle w:val="ListParagraph"/>
+        <w:pStyle w:val="a3"/>
         <w:numPr>
           <w:ilvl w:val="1"/>
           <w:numId w:val="1"/>
@@ -6333,7 +6408,7 @@
     </w:p>
     <w:p>
       <w:pPr>
-        <w:pStyle w:val="ListParagraph"/>
+        <w:pStyle w:val="a3"/>
         <w:numPr>
           <w:ilvl w:val="1"/>
           <w:numId w:val="1"/>
@@ -6345,7 +6420,7 @@
     </w:p>
     <w:p>
       <w:pPr>
-        <w:pStyle w:val="ListParagraph"/>
+        <w:pStyle w:val="a3"/>
         <w:numPr>
           <w:ilvl w:val="1"/>
           <w:numId w:val="1"/>
@@ -6381,7 +6456,7 @@
     </w:p>
     <w:p>
       <w:pPr>
-        <w:pStyle w:val="ListParagraph"/>
+        <w:pStyle w:val="a3"/>
         <w:numPr>
           <w:ilvl w:val="0"/>
           <w:numId w:val="2"/>
@@ -6394,7 +6469,7 @@
     </w:p>
     <w:p>
       <w:pPr>
-        <w:pStyle w:val="ListParagraph"/>
+        <w:pStyle w:val="a3"/>
         <w:numPr>
           <w:ilvl w:val="3"/>
           <w:numId w:val="3"/>
@@ -6409,7 +6484,7 @@
     </w:p>
     <w:p>
       <w:pPr>
-        <w:pStyle w:val="ListParagraph"/>
+        <w:pStyle w:val="a3"/>
         <w:numPr>
           <w:ilvl w:val="4"/>
           <w:numId w:val="3"/>
@@ -6421,7 +6496,7 @@
     </w:p>
     <w:p>
       <w:pPr>
-        <w:pStyle w:val="ListParagraph"/>
+        <w:pStyle w:val="a3"/>
         <w:numPr>
           <w:ilvl w:val="3"/>
           <w:numId w:val="3"/>
@@ -7164,17 +7239,17 @@
     <w:lsdException w:name="Unresolved Mention" w:semiHidden="1" w:unhideWhenUsed="1"/>
     <w:lsdException w:name="Smart Link" w:semiHidden="1" w:unhideWhenUsed="1"/>
   </w:latentStyles>
-  <w:style w:type="paragraph" w:default="1" w:styleId="Normal">
+  <w:style w:type="paragraph" w:default="1" w:styleId="a">
     <w:name w:val="Normal"/>
     <w:qFormat/>
   </w:style>
-  <w:style w:type="character" w:default="1" w:styleId="DefaultParagraphFont">
+  <w:style w:type="character" w:default="1" w:styleId="a0">
     <w:name w:val="Default Paragraph Font"/>
     <w:uiPriority w:val="1"/>
     <w:semiHidden/>
     <w:unhideWhenUsed/>
   </w:style>
-  <w:style w:type="table" w:default="1" w:styleId="TableNormal">
+  <w:style w:type="table" w:default="1" w:styleId="a1">
     <w:name w:val="Normal Table"/>
     <w:uiPriority w:val="99"/>
     <w:semiHidden/>
@@ -7189,15 +7264,15 @@
       </w:tblCellMar>
     </w:tblPr>
   </w:style>
-  <w:style w:type="numbering" w:default="1" w:styleId="NoList">
+  <w:style w:type="numbering" w:default="1" w:styleId="a2">
     <w:name w:val="No List"/>
     <w:uiPriority w:val="99"/>
     <w:semiHidden/>
     <w:unhideWhenUsed/>
   </w:style>
-  <w:style w:type="paragraph" w:styleId="ListParagraph">
+  <w:style w:type="paragraph" w:styleId="a3">
     <w:name w:val="List Paragraph"/>
-    <w:basedOn w:val="Normal"/>
+    <w:basedOn w:val="a"/>
     <w:uiPriority w:val="34"/>
     <w:qFormat/>
     <w:rsid w:val="007662B7"/>
@@ -7206,9 +7281,9 @@
       <w:contextualSpacing/>
     </w:pPr>
   </w:style>
-  <w:style w:type="table" w:styleId="TableGrid">
+  <w:style w:type="table" w:styleId="a4">
     <w:name w:val="Table Grid"/>
-    <w:basedOn w:val="TableNormal"/>
+    <w:basedOn w:val="a1"/>
     <w:uiPriority w:val="39"/>
     <w:rsid w:val="00220A9D"/>
     <w:pPr>
@@ -7253,7 +7328,7 @@
   </inkml:definitions>
   <inkml:trace contextRef="#ctx0" brushRef="#br0">410 344 24575,'1'-12'0,"1"0"0,0 0 0,0 0 0,1 0 0,1 1 0,0-1 0,1 1 0,0 0 0,1 1 0,0-1 0,0 1 0,1 0 0,1 0 0,-1 1 0,2 0 0,-1 1 0,1 0 0,0 0 0,1 1 0,0 0 0,18-10 0,-26 16 0,-1 0 0,1 0 0,0 1 0,-1-1 0,1 0 0,0 1 0,0-1 0,0 1 0,-1 0 0,1-1 0,0 1 0,0 0 0,0 0 0,0 0 0,0 0 0,0 1 0,-1-1 0,1 0 0,0 1 0,0-1 0,0 1 0,0 0 0,-1 0 0,1-1 0,0 1 0,1 2 0,-1-1 0,0 1 0,0-1 0,0 1 0,-1 0 0,1 0 0,-1 0 0,1 0 0,-1 0 0,0 0 0,0 0 0,0 1 0,-1-1 0,1 6 0,0 8 0,0 1 0,-2-1 0,0 0 0,-6 28 0,4-27 0,-2 0 0,-1 0 0,-13 29 0,16-40 0,0 0 0,-1 0 0,0-1 0,0 0 0,-1 0 0,0 0 0,0 0 0,0-1 0,-1 0 0,0 0 0,0 0 0,-7 3 0,13-7 0,0-1 0,0 0 0,0 0 0,-1 0 0,1 1 0,0-1 0,0 0 0,0 0 0,-1 0 0,1 0 0,0 0 0,0 1 0,-1-1 0,1 0 0,0 0 0,-1 0 0,1 0 0,0 0 0,0 0 0,-1 0 0,1 0 0,0 0 0,-1 0 0,1 0 0,0 0 0,0 0 0,-1 0 0,1 0 0,0 0 0,0 0 0,-1-1 0,1 1 0,0 0 0,0 0 0,-1 0 0,1 0 0,0-1 0,0 1 0,-1 0 0,1 0 0,0 0 0,0-1 0,0 1 0,0 0 0,-1 0 0,1-1 0,0 1 0,0 0 0,0 0 0,0-1 0,0 0 0,0 1 0,0-1 0,0 0 0,0 1 0,1-1 0,-1 1 0,0-1 0,0 1 0,1-1 0,-1 1 0,1-1 0,-1 0 0,0 1 0,1 0 0,-1-1 0,1 1 0,-1-1 0,1 1 0,-1 0 0,1-1 0,-1 1 0,1 0 0,-1-1 0,1 1 0,0 0 0,0 0 0,21-6-60,0 2 1,30-3-1,-29 4-1126,-6 1-5640</inkml:trace>
   <inkml:trace contextRef="#ctx0" brushRef="#br0" timeOffset="558.54">784 32 24575,'0'3'0,"0"5"0,0 8 0,0 3 0,0 4 0,0 0 0,0 0 0,0-2 0,0-2 0,0-4-8191</inkml:trace>
-  <inkml:trace contextRef="#ctx0" brushRef="#br0" timeOffset="1278.59">799 124 24575,'181'1'0,"-180"-1"0,1 0 0,0 0 0,-1 0 0,1 1 0,0-1 0,0 1 0,-1-1 0,1 1 0,-1 0 0,1-1 0,-1 1 0,1 0 0,-1 0 0,1 0 0,-1 1 0,0-1 0,1 0 0,-1 0 0,0 1 0,0-1 0,2 3 0,-2 0 0,1-1 0,0 1 0,-1 0 0,0 0 0,0 0 0,0 0 0,-1 0 0,1 1 0,-1 3 0,0 10 0,-1 1 0,-1-1 0,-6 22 0,8-36 0,-30 121 239,17-76-640,2 1 0,2 1 0,-4 69 0,13-102-6425</inkml:trace>
+  <inkml:trace contextRef="#ctx0" brushRef="#br0" timeOffset="1278.58">799 124 24575,'181'1'0,"-180"-1"0,1 0 0,0 0 0,-1 0 0,1 1 0,0-1 0,0 1 0,-1-1 0,1 1 0,-1 0 0,1-1 0,-1 1 0,1 0 0,-1 0 0,1 0 0,-1 1 0,0-1 0,1 0 0,-1 0 0,0 1 0,0-1 0,2 3 0,-2 0 0,1-1 0,0 1 0,-1 0 0,0 0 0,0 0 0,0 0 0,-1 0 0,1 1 0,-1 3 0,0 10 0,-1 1 0,-1-1 0,-6 22 0,8-36 0,-30 121 239,17-76-640,2 1 0,2 1 0,-4 69 0,13-102-6425</inkml:trace>
   <inkml:trace contextRef="#ctx0" brushRef="#br0" timeOffset="2215.05">1190 295 24575,'-1'57'0,"2"59"0,-1-114 0,0 0 0,0-1 0,0 1 0,1 0 0,-1-1 0,0 1 0,0 0 0,1-1 0,-1 1 0,1-1 0,0 1 0,-1-1 0,1 1 0,0-1 0,0 1 0,0-1 0,0 0 0,0 1 0,0-1 0,0 0 0,0 0 0,1 0 0,-1 0 0,0 0 0,1 0 0,-1 0 0,1 0 0,-1-1 0,1 1 0,-1 0 0,1-1 0,0 0 0,-1 1 0,1-1 0,-1 0 0,1 0 0,0 1 0,-1-1 0,4-1 0,0 0 0,0 0 0,0 0 0,0-1 0,0 1 0,-1-1 0,1 0 0,0-1 0,-1 1 0,0-1 0,0 0 0,6-5 0,-2 1 0,-1-1 0,0 0 0,-1-1 0,0 0 0,0 0 0,-1 0 0,7-16 0,-9 20 0,-1-1 0,0 1 0,0-1 0,-1 1 0,0-1 0,0 0 0,0 1 0,-1-1 0,1 0 0,-1 0 0,-1 0 0,1 1 0,-1-1 0,0 0 0,-3-8 0,3 12 15,0 0 0,-1 1 0,1-1 0,-1 0-1,0 1 1,1-1 0,-1 1 0,0 0 0,0 0 0,0-1-1,0 1 1,0 1 0,0-1 0,0 0 0,0 0 0,0 1 0,-1-1-1,1 1 1,0 0 0,0-1 0,-1 1 0,-2 1 0,-3-2-300,0 1 1,1 1-1,-1 0 1,0 0-1,-9 3 1,6-1-6542</inkml:trace>
   <inkml:trace contextRef="#ctx0" brushRef="#br0" timeOffset="2746.49">1749 515 24575,'-3'0'0,"-6"8"0,-4 5 0,-2 3 0,-2 7 0,-3 5 0,-1 3 0,1 1 0,1-2 0,3-3 0,5-4 0,4-6-8191</inkml:trace>
   <inkml:trace contextRef="#ctx0" brushRef="#br0" timeOffset="3848.83">1921 218 24575,'8'-6'0,"0"1"0,1 0 0,-1 1 0,1 0 0,0 0 0,0 1 0,19-4 0,-7 0 0,-17 6 0,-1 0 0,1 0 0,-1 0 0,1 0 0,-1 0 0,1 1 0,0 0 0,-1 0 0,1 0 0,0 0 0,-1 0 0,1 1 0,0-1 0,-1 1 0,1 0 0,4 2 0,-5-1 0,-1 0 0,0 0 0,1 0 0,-1 0 0,0 0 0,0 1 0,-1-1 0,1 1 0,0-1 0,-1 1 0,1 0 0,-1-1 0,0 1 0,0 0 0,0 0 0,-1 0 0,1 0 0,0 0 0,-1 0 0,0 4 0,2 7 0,-1 0 0,-1 1 0,0-1 0,-1 0 0,-4 25 0,4-34 0,-1 1 0,0-1 0,0 1 0,0-1 0,-1 1 0,1-1 0,-1 0 0,0 0 0,-1-1 0,1 1 0,-1-1 0,0 1 0,0-1 0,-1 0 0,1-1 0,-9 6 0,-9 4 0,4-3 0,33-17 0,-4 2-151,0 1-1,0 1 0,0-1 0,0 2 1,0 0-1,1 0 0,-1 1 1,18 0-1,-15 1-6674</inkml:trace>
@@ -7489,7 +7564,7 @@
     </inkml:brush>
   </inkml:definitions>
   <inkml:trace contextRef="#ctx0" brushRef="#br0">0 115 24575,'0'0'-8191</inkml:trace>
-  <inkml:trace contextRef="#ctx0" brushRef="#br0" timeOffset="535.43">142 85 24575,'0'8'0,"0"5"0,0 8 0,0 7 0,0 5 0,0 3 0,0-2 0,0-4 0,0-5 0,0-6-8191</inkml:trace>
+  <inkml:trace contextRef="#ctx0" brushRef="#br0" timeOffset="535.42">142 85 24575,'0'8'0,"0"5"0,0 8 0,0 7 0,0 5 0,0 3 0,0-2 0,0-4 0,0-5 0,0-6-8191</inkml:trace>
   <inkml:trace contextRef="#ctx0" brushRef="#br0" timeOffset="1610.63">251 70 24575,'54'-7'0,"-43"5"0,0 0 0,0 0 0,0 1 0,22 2 0,-30-1 0,0 0 0,-1 1 0,1 0 0,0 0 0,-1 0 0,1 0 0,0 0 0,-1 0 0,1 0 0,-1 1 0,0 0 0,1-1 0,-1 1 0,0 0 0,0 0 0,0 0 0,0 0 0,0 0 0,-1 1 0,1-1 0,-1 1 0,1-1 0,-1 1 0,1 2 0,3 13 0,0 0 0,-1 0 0,-1 0 0,0 1 0,-2-1 0,0 1 0,-1 0 0,-1-1 0,-3 19 0,4-35 0,0-1 0,-1 1 0,1-1 0,0 1 0,-1-1 0,1 0 0,-1 1 0,1-1 0,-1 0 0,0 1 0,0-1 0,1 0 0,-1 0 0,0 0 0,0 0 0,0 0 0,0 0 0,0 0 0,-1 0 0,1 0 0,0 0 0,0 0 0,-1-1 0,1 1 0,0-1 0,-1 1 0,1-1 0,0 1 0,-1-1 0,1 0 0,-1 0 0,1 1 0,-1-1 0,1 0 0,-3-1 0,4 1 0,-1 0 0,0 0 0,0-1 0,0 1 0,0 0 0,0-1 0,1 1 0,-1-1 0,0 1 0,0-1 0,1 0 0,-1 1 0,0-1 0,1 0 0,-1 1 0,0-1 0,1 0 0,-1 0 0,1 1 0,-1-1 0,1 0 0,0 0 0,-1 0 0,1 0 0,0 0 0,0 1 0,0-1 0,-1 0 0,1 0 0,0 0 0,0 0 0,0 0 0,0 0 0,1 0 0,-1 0 0,0 0 0,0 0 0,1 1 0,-1-1 0,0 0 0,1 0 0,-1 0 0,0 0 0,1 1 0,0-1 0,-1 0 0,1 0 0,-1 1 0,1-1 0,0 0 0,1 0 0,2-4-114,1 0 1,-1 0-1,1 1 0,1 0 0,-1 0 1,1 0-1,-1 1 0,1-1 0,0 1 1,0 1-1,9-3 0,-1 0-6712</inkml:trace>
   <inkml:trace contextRef="#ctx0" brushRef="#br0" timeOffset="2622.94">671 116 24575,'0'7'0,"0"-1"0,1 1 0,0 0 0,0 0 0,0-1 0,1 1 0,0-1 0,1 1 0,-1-1 0,1 0 0,7 11 0,-8-15 0,-1 0 0,1 0 0,0 0 0,0 0 0,0 0 0,0 0 0,0-1 0,0 1 0,0-1 0,1 0 0,-1 0 0,1 0 0,-1 0 0,1 0 0,-1 0 0,1 0 0,-1-1 0,1 0 0,-1 1 0,1-1 0,0 0 0,-1 0 0,1 0 0,0-1 0,-1 1 0,1 0 0,-1-1 0,1 0 0,-1 0 0,1 0 0,-1 0 0,1 0 0,3-3 0,0 0 0,0 0 0,0 0 0,-1-1 0,0 1 0,0-1 0,0-1 0,0 1 0,-1-1 0,0 0 0,0 0 0,0 0 0,-1 0 0,4-11 0,-4 11 0,-1 0 0,-1 1 0,1-1 0,-1 0 0,1 0 0,-2 0 0,1 0 0,-1 1 0,0-1 0,0 0 0,0 0 0,-1 0 0,0 0 0,0 0 0,-1 0 0,-3-9 0,3 13 0,0-1 0,0 1 0,-1 0 0,1 0 0,-1 0 0,0 0 0,1 1 0,-1-1 0,0 1 0,0-1 0,0 1 0,0 0 0,0 0 0,0 0 0,0 1 0,0-1 0,-1 1 0,1-1 0,0 1 0,0 0 0,-4 1 0,-3-1 0,0 0 0,1 1 0,-1 0 0,1 1 0,0 0 0,-11 3 0,9 1-1365,3 1-5461</inkml:trace>
 </inkml:ink>
@@ -7671,7 +7746,7 @@
     </inkml:brush>
   </inkml:definitions>
   <inkml:trace contextRef="#ctx0" brushRef="#br0">1 0,'0'11,"3"13,0 15,1 12,-2 12,0 5,2-3,0-8,0-10,-1-11,-2-9,0-7,0-3,-1-5</inkml:trace>
-  <inkml:trace contextRef="#ctx0" brushRef="#br0" timeOffset="1113.15">189 169,'-2'3,"-10"3,-7 7,-4 0,0 1,4 0,2-1,4-1,2-2,0-1,-1-1,2 0,10 2,11-1,6-2,5 0,2 2,-1 0,-1 0,-2-1,-2 1,-1 1,-1-1,-3 1,-1-1,-3-3</inkml:trace>
+  <inkml:trace contextRef="#ctx0" brushRef="#br0" timeOffset="1113.14">189 169,'-2'3,"-10"3,-7 7,-4 0,0 1,4 0,2-1,4-1,2-2,0-1,-1-1,2 0,10 2,11-1,6-2,5 0,2 2,-1 0,-1 0,-2-1,-2 1,-1 1,-1-1,-3 1,-1-1,-3-3</inkml:trace>
   <inkml:trace contextRef="#ctx0" brushRef="#br0" timeOffset="2944.62">280 125,'0'5,"3"8,1 6,-1 5,2 2,1-2,1 1,0-1,-1-2,-3 0,0 0,-2 0,0 0,-1-6,0-9,-1-11,1-8,0-3,0-3,-1-6,1-4,0-3,3-1,0 2,3 3,1 4,-2 3,2 3,1-2,6 0,0 1,0 3,0 10,1 10,-2 8,-1 6,0 9,-2 1,-2-1,-3-2,-2-4,-2-2,-1-3,0 2,2-3,1-1,0 0,-1-9,0-13,2-8,0-6,-1-3,0-2,-1 0,-1 2,0 0,-1 1,2 3,2 1,2 1,0 2,-1 0,1 3,3 2,2 1,2 4,1 2,4 2,-1 4,-2 4,-2 4,-4 6,-1-1,1 4,-1 0,-1 2,-3 1,-2-1,2-1,0-2,-1-1,0-4</inkml:trace>
 </inkml:ink>
 </file>
@@ -7729,7 +7804,7 @@
     </inkml:brush>
   </inkml:definitions>
   <inkml:trace contextRef="#ctx0" brushRef="#br0">16 110,'0'5,"0"8,0 8,0 13,0 7,0 8,0 6,0 2,0-4,0-6,0-7,0-9,0-6,-3-8,0-2,0 0,0 0,1 0,1 0,0 0,1-3</inkml:trace>
-  <inkml:trace contextRef="#ctx0" brushRef="#br0" timeOffset="1082.61">142 345,'0'5,"0"7,0 7,0 3,0 0,0-1,0 2,2-1,2-2,-1-1,0-1,1-4,4-4,2-4,3-3,1-4,1-3,1-8,0-5,-2-2,-5-3,0-1,-1 2,-4 1,-1 1,1 2,1 0,-2-1,-1-1,0 0,-1 1,-1 1,-5 3,-8 4,-1 6,-1 7,0 6,-1 5,3 5,3 0,1-2,2-4</inkml:trace>
+  <inkml:trace contextRef="#ctx0" brushRef="#br0" timeOffset="1082.6">142 345,'0'5,"0"7,0 7,0 3,0 0,0-1,0 2,2-1,2-2,-1-1,0-1,1-4,4-4,2-4,3-3,1-4,1-3,1-8,0-5,-2-2,-5-3,0-1,-1 2,-4 1,-1 1,1 2,1 0,-2-1,-1-1,0 0,-1 1,-1 1,-5 3,-8 4,-1 6,-1 7,0 6,-1 5,3 5,3 0,1-2,2-4</inkml:trace>
   <inkml:trace contextRef="#ctx0" brushRef="#br0" timeOffset="2104.91">422 282,'0'6,"0"6,0 4,0 3,0-1,0 1,3-1,1-1,2-3,2-4,4-4,1-3,2-2,-2-3,-1-2,-1-3,-2 0,0-1,-1-3,-1-1,1-2,-1-1,-1-1,0 1,0-1,-2 0,-1 0,-7 3,-7 3,-8 4,-3 8,0 3,0 7,2 1,5 1,4-2</inkml:trace>
   <inkml:trace contextRef="#ctx0" brushRef="#br0" timeOffset="2865.3">561 1,'3'3,"1"3,2 6,5 6,2 6,2 6,3 6,0 0,-2-3,-2-6,-3-4,-4-1,0-1,-1-2,-2-1,-1-1,-2-1,0 2,-1 0,-3 1,-1-1,-2 2,-3 0,-3-3,1-2,0-1,-2 0,0-2,-1-4,2 0,3 1,0-1,2-2</inkml:trace>
 </inkml:ink>

</xml_diff>